<commit_message>
got started on counter, already confused.
</commit_message>
<xml_diff>
--- a/miller_lab2.docx
+++ b/miller_lab2.docx
@@ -328,6 +328,7 @@
           <w:sz w:val="24"/>
         </w:rPr>
       </w:pPr>
+      <w:proofErr w:type="spellStart"/>
       <w:r>
         <w:rPr>
           <w:rFonts w:ascii="Times New Roman" w:hAnsi="Times New Roman" w:cs="Times New Roman"/>
@@ -335,7 +336,17 @@
           <w:bCs/>
           <w:sz w:val="24"/>
         </w:rPr>
-        <w:t>i. Which configuration register allows the utilization of an I/O port pin configured as an input? Which</w:t>
+        <w:t>i</w:t>
+      </w:r>
+      <w:proofErr w:type="spellEnd"/>
+      <w:r>
+        <w:rPr>
+          <w:rFonts w:ascii="Times New Roman" w:hAnsi="Times New Roman" w:cs="Times New Roman"/>
+          <w:b/>
+          <w:bCs/>
+          <w:sz w:val="24"/>
+        </w:rPr>
+        <w:t>. Which configuration register allows the utilization of an I/O port pin configured as an input? Which</w:t>
       </w:r>
       <w:r>
         <w:rPr>
@@ -447,8 +458,9 @@
           <w:sz w:val="24"/>
         </w:rPr>
         <w:tab/>
-        <w:t>The “outclr” register writes a “low” signal to whichever bits are set to "1”</w:t>
-      </w:r>
+        <w:t>The “</w:t>
+      </w:r>
+      <w:proofErr w:type="spellStart"/>
       <w:r>
         <w:rPr>
           <w:rFonts w:ascii="Times New Roman" w:hAnsi="Times New Roman" w:cs="Times New Roman"/>
@@ -457,8 +469,9 @@
           <w:color w:val="ED7D31" w:themeColor="accent2"/>
           <w:sz w:val="24"/>
         </w:rPr>
-        <w:br/>
-      </w:r>
+        <w:t>outclr</w:t>
+      </w:r>
+      <w:proofErr w:type="spellEnd"/>
       <w:r>
         <w:rPr>
           <w:rFonts w:ascii="Times New Roman" w:hAnsi="Times New Roman" w:cs="Times New Roman"/>
@@ -467,34 +480,9 @@
           <w:color w:val="ED7D31" w:themeColor="accent2"/>
           <w:sz w:val="24"/>
         </w:rPr>
-        <w:tab/>
-        <w:t>The “outtgl” register toggles a signal to whichever bits are set to "1”</w:t>
-      </w:r>
-    </w:p>
-    <w:p>
-      <w:pPr>
-        <w:spacing w:line="259" w:lineRule="auto"/>
-        <w:rPr>
-          <w:rFonts w:ascii="Times New Roman" w:hAnsi="Times New Roman" w:cs="Times New Roman"/>
-          <w:b/>
-          <w:bCs/>
-          <w:sz w:val="24"/>
-        </w:rPr>
-      </w:pPr>
-      <w:r>
-        <w:rPr>
-          <w:rFonts w:ascii="Times New Roman" w:hAnsi="Times New Roman" w:cs="Times New Roman"/>
-          <w:b/>
-          <w:bCs/>
-          <w:sz w:val="24"/>
-        </w:rPr>
-        <w:t>ii. What is the purpose of the SET/CLR/TGL variants of the DIR and OUT registers?</w:t>
-      </w:r>
-    </w:p>
-    <w:p>
-      <w:pPr>
-        <w:spacing w:line="259" w:lineRule="auto"/>
-        <w:ind w:left="720"/>
+        <w:t>” register writes a “low” signal to whichever bits are set to "1”</w:t>
+      </w:r>
+      <w:r>
         <w:rPr>
           <w:rFonts w:ascii="Times New Roman" w:hAnsi="Times New Roman" w:cs="Times New Roman"/>
           <w:b/>
@@ -502,7 +490,8 @@
           <w:color w:val="ED7D31" w:themeColor="accent2"/>
           <w:sz w:val="24"/>
         </w:rPr>
-      </w:pPr>
+        <w:br/>
+      </w:r>
       <w:r>
         <w:rPr>
           <w:rFonts w:ascii="Times New Roman" w:hAnsi="Times New Roman" w:cs="Times New Roman"/>
@@ -511,8 +500,10 @@
           <w:color w:val="ED7D31" w:themeColor="accent2"/>
           <w:sz w:val="24"/>
         </w:rPr>
-        <w:t xml:space="preserve">The purpose is to allow you to adjust the signal levels of individual pins without </w:t>
-      </w:r>
+        <w:tab/>
+        <w:t>The “</w:t>
+      </w:r>
+      <w:proofErr w:type="spellStart"/>
       <w:r>
         <w:rPr>
           <w:rFonts w:ascii="Times New Roman" w:hAnsi="Times New Roman" w:cs="Times New Roman"/>
@@ -521,73 +512,10 @@
           <w:color w:val="ED7D31" w:themeColor="accent2"/>
           <w:sz w:val="24"/>
         </w:rPr>
-        <w:br/>
-        <w:t>Affecting other pins</w:t>
-      </w:r>
-    </w:p>
-    <w:p>
-      <w:pPr>
-        <w:spacing w:line="259" w:lineRule="auto"/>
-        <w:rPr>
-          <w:rFonts w:ascii="Times New Roman" w:hAnsi="Times New Roman" w:cs="Times New Roman"/>
-          <w:b/>
-          <w:bCs/>
-          <w:sz w:val="24"/>
-        </w:rPr>
-      </w:pPr>
-      <w:r>
-        <w:rPr>
-          <w:rFonts w:ascii="Times New Roman" w:hAnsi="Times New Roman" w:cs="Times New Roman"/>
-          <w:b/>
-          <w:bCs/>
-          <w:sz w:val="24"/>
-        </w:rPr>
-        <w:t xml:space="preserve">iii. Are the LEDs on the OOTB Switch &amp; LED Backpack active-high, or active-low? Draw a schematic diagram for a single LED circuit with the same activation level used on the backpack, as well as one with the opposite activation level. Also, draw a schematic diagram for a single-pole, single-throw (SPST) switch circuit, using the same pull-up or pull-down resistor condition utilized on the backpack, as well as another switch circuit using the opposite configuration. </w:t>
-      </w:r>
-    </w:p>
-    <w:p>
-      <w:pPr>
-        <w:spacing w:line="259" w:lineRule="auto"/>
-        <w:rPr>
-          <w:rFonts w:ascii="Times New Roman" w:hAnsi="Times New Roman" w:cs="Times New Roman"/>
-          <w:b/>
-          <w:bCs/>
-          <w:sz w:val="24"/>
-        </w:rPr>
-      </w:pPr>
-      <w:r>
-        <w:rPr>
-          <w:rFonts w:ascii="Times New Roman" w:hAnsi="Times New Roman" w:cs="Times New Roman"/>
-          <w:b/>
-          <w:bCs/>
-          <w:sz w:val="24"/>
-        </w:rPr>
-        <w:tab/>
-      </w:r>
-    </w:p>
-    <w:p>
-      <w:pPr>
-        <w:spacing w:line="259" w:lineRule="auto"/>
-        <w:rPr>
-          <w:rFonts w:ascii="Times New Roman" w:hAnsi="Times New Roman" w:cs="Times New Roman"/>
-          <w:b/>
-          <w:bCs/>
-          <w:sz w:val="24"/>
-        </w:rPr>
-      </w:pPr>
-      <w:r>
-        <w:rPr>
-          <w:rFonts w:ascii="Times New Roman" w:hAnsi="Times New Roman" w:cs="Times New Roman"/>
-          <w:b/>
-          <w:bCs/>
-          <w:sz w:val="24"/>
-        </w:rPr>
-        <w:t xml:space="preserve">iv. Which I/O ports are utilized for the DIP switches and LEDs on the OOTB Switch &amp; LED Backpack? </w:t>
-      </w:r>
-    </w:p>
-    <w:p>
-      <w:pPr>
-        <w:spacing w:line="259" w:lineRule="auto"/>
+        <w:t>outtgl</w:t>
+      </w:r>
+      <w:proofErr w:type="spellEnd"/>
+      <w:r>
         <w:rPr>
           <w:rFonts w:ascii="Times New Roman" w:hAnsi="Times New Roman" w:cs="Times New Roman"/>
           <w:b/>
@@ -595,17 +523,33 @@
           <w:color w:val="ED7D31" w:themeColor="accent2"/>
           <w:sz w:val="24"/>
         </w:rPr>
-      </w:pPr>
-      <w:r>
+        <w:t>” register toggles a signal to whichever bits are set to "1”</w:t>
+      </w:r>
+    </w:p>
+    <w:p>
+      <w:pPr>
+        <w:spacing w:line="259" w:lineRule="auto"/>
         <w:rPr>
           <w:rFonts w:ascii="Times New Roman" w:hAnsi="Times New Roman" w:cs="Times New Roman"/>
           <w:b/>
           <w:bCs/>
           <w:sz w:val="24"/>
         </w:rPr>
-        <w:tab/>
-      </w:r>
-      <w:r>
+      </w:pPr>
+      <w:r>
+        <w:rPr>
+          <w:rFonts w:ascii="Times New Roman" w:hAnsi="Times New Roman" w:cs="Times New Roman"/>
+          <w:b/>
+          <w:bCs/>
+          <w:sz w:val="24"/>
+        </w:rPr>
+        <w:t>ii. What is the purpose of the SET/CLR/TGL variants of the DIR and OUT registers?</w:t>
+      </w:r>
+    </w:p>
+    <w:p>
+      <w:pPr>
+        <w:spacing w:line="259" w:lineRule="auto"/>
+        <w:ind w:left="720"/>
         <w:rPr>
           <w:rFonts w:ascii="Times New Roman" w:hAnsi="Times New Roman" w:cs="Times New Roman"/>
           <w:b/>
@@ -613,8 +557,7 @@
           <w:color w:val="ED7D31" w:themeColor="accent2"/>
           <w:sz w:val="24"/>
         </w:rPr>
-        <w:t>The led circuits utilize port C</w:t>
-      </w:r>
+      </w:pPr>
       <w:r>
         <w:rPr>
           <w:rFonts w:ascii="Times New Roman" w:hAnsi="Times New Roman" w:cs="Times New Roman"/>
@@ -623,7 +566,7 @@
           <w:color w:val="ED7D31" w:themeColor="accent2"/>
           <w:sz w:val="24"/>
         </w:rPr>
-        <w:br/>
+        <w:t xml:space="preserve">The purpose is to allow you to adjust the signal levels of individual pins without </w:t>
       </w:r>
       <w:r>
         <w:rPr>
@@ -633,8 +576,8 @@
           <w:color w:val="ED7D31" w:themeColor="accent2"/>
           <w:sz w:val="24"/>
         </w:rPr>
-        <w:tab/>
-        <w:t>The switch circuit utilizes port A</w:t>
+        <w:br/>
+        <w:t>Affecting other pins</w:t>
       </w:r>
     </w:p>
     <w:p>
@@ -654,13 +597,29 @@
           <w:bCs/>
           <w:sz w:val="24"/>
         </w:rPr>
-        <w:t>v. Would it be possible to interface the OOTB µPAD with an external input device consisting of 24 inputs? If so, describe how many I/O ports would be necessary. If not, explain why.</w:t>
+        <w:t xml:space="preserve">iii. Are the LEDs on the OOTB Switch &amp; LED Backpack active-high, or active-low? Draw a schematic diagram for a single LED circuit with the same activation level used on the backpack, as well as one with the opposite activation level. Also, draw a schematic diagram for a single-pole, single-throw (SPST) switch circuit, using the same pull-up or pull-down resistor condition utilized on the backpack, as well as another switch circuit using the opposite configuration. </w:t>
       </w:r>
     </w:p>
     <w:p>
       <w:pPr>
         <w:spacing w:line="259" w:lineRule="auto"/>
-        <w:ind w:left="720"/>
+        <w:rPr>
+          <w:rFonts w:ascii="Times New Roman" w:hAnsi="Times New Roman" w:cs="Times New Roman"/>
+          <w:b/>
+          <w:bCs/>
+          <w:sz w:val="24"/>
+        </w:rPr>
+      </w:pPr>
+      <w:r>
+        <w:rPr>
+          <w:rFonts w:ascii="Times New Roman" w:hAnsi="Times New Roman" w:cs="Times New Roman"/>
+          <w:b/>
+          <w:bCs/>
+          <w:sz w:val="24"/>
+        </w:rPr>
+        <w:tab/>
+      </w:r>
+      <w:r>
         <w:rPr>
           <w:rFonts w:ascii="Times New Roman" w:hAnsi="Times New Roman" w:cs="Times New Roman"/>
           <w:b/>
@@ -668,8 +627,84 @@
           <w:color w:val="ED7D31" w:themeColor="accent2"/>
           <w:sz w:val="24"/>
         </w:rPr>
-      </w:pPr>
-      <w:r>
+        <w:t>Led’s are active-low.</w:t>
+      </w:r>
+      <w:r>
+        <w:rPr>
+          <w:rFonts w:ascii="Times New Roman" w:hAnsi="Times New Roman" w:cs="Times New Roman"/>
+          <w:b/>
+          <w:bCs/>
+          <w:sz w:val="24"/>
+        </w:rPr>
+        <w:br/>
+      </w:r>
+      <w:r>
+        <w:rPr>
+          <w:rFonts w:ascii="Times New Roman" w:hAnsi="Times New Roman" w:cs="Times New Roman"/>
+          <w:b/>
+          <w:bCs/>
+          <w:sz w:val="24"/>
+        </w:rPr>
+        <w:drawing>
+          <wp:inline distT="0" distB="0" distL="0" distR="0" wp14:anchorId="39EB61A6" wp14:editId="576E3C45">
+            <wp:extent cx="4572000" cy="3234322"/>
+            <wp:effectExtent l="0" t="0" r="0" b="4445"/>
+            <wp:docPr id="750603863" name="Picture 1" descr="A picture containing sketch, drawing, line art, diagram&#10;&#10;Description automatically generated"/>
+            <wp:cNvGraphicFramePr>
+              <a:graphicFrameLocks xmlns:a="http://schemas.openxmlformats.org/drawingml/2006/main" noChangeAspect="1"/>
+            </wp:cNvGraphicFramePr>
+            <a:graphic xmlns:a="http://schemas.openxmlformats.org/drawingml/2006/main">
+              <a:graphicData uri="http://schemas.openxmlformats.org/drawingml/2006/picture">
+                <pic:pic xmlns:pic="http://schemas.openxmlformats.org/drawingml/2006/picture">
+                  <pic:nvPicPr>
+                    <pic:cNvPr id="750603863" name="Picture 1" descr="A picture containing sketch, drawing, line art, diagram&#10;&#10;Description automatically generated"/>
+                    <pic:cNvPicPr/>
+                  </pic:nvPicPr>
+                  <pic:blipFill>
+                    <a:blip r:embed="rId8"/>
+                    <a:stretch>
+                      <a:fillRect/>
+                    </a:stretch>
+                  </pic:blipFill>
+                  <pic:spPr>
+                    <a:xfrm>
+                      <a:off x="0" y="0"/>
+                      <a:ext cx="4582590" cy="3241814"/>
+                    </a:xfrm>
+                    <a:prstGeom prst="rect">
+                      <a:avLst/>
+                    </a:prstGeom>
+                  </pic:spPr>
+                </pic:pic>
+              </a:graphicData>
+            </a:graphic>
+          </wp:inline>
+        </w:drawing>
+      </w:r>
+    </w:p>
+    <w:p>
+      <w:pPr>
+        <w:spacing w:line="259" w:lineRule="auto"/>
+        <w:rPr>
+          <w:rFonts w:ascii="Times New Roman" w:hAnsi="Times New Roman" w:cs="Times New Roman"/>
+          <w:b/>
+          <w:bCs/>
+          <w:sz w:val="24"/>
+        </w:rPr>
+      </w:pPr>
+      <w:r>
+        <w:rPr>
+          <w:rFonts w:ascii="Times New Roman" w:hAnsi="Times New Roman" w:cs="Times New Roman"/>
+          <w:b/>
+          <w:bCs/>
+          <w:sz w:val="24"/>
+        </w:rPr>
+        <w:t xml:space="preserve">iv. Which I/O ports are utilized for the DIP switches and LEDs on the OOTB Switch &amp; LED Backpack? </w:t>
+      </w:r>
+    </w:p>
+    <w:p>
+      <w:pPr>
+        <w:spacing w:line="259" w:lineRule="auto"/>
         <w:rPr>
           <w:rFonts w:ascii="Times New Roman" w:hAnsi="Times New Roman" w:cs="Times New Roman"/>
           <w:b/>
@@ -677,7 +712,15 @@
           <w:color w:val="ED7D31" w:themeColor="accent2"/>
           <w:sz w:val="24"/>
         </w:rPr>
-        <w:t>The OOTB has 3 ports with 8 pins each. All ports are configurable as inputs. Therefore, it should</w:t>
+      </w:pPr>
+      <w:r>
+        <w:rPr>
+          <w:rFonts w:ascii="Times New Roman" w:hAnsi="Times New Roman" w:cs="Times New Roman"/>
+          <w:b/>
+          <w:bCs/>
+          <w:sz w:val="24"/>
+        </w:rPr>
+        <w:tab/>
       </w:r>
       <w:r>
         <w:rPr>
@@ -687,8 +730,745 @@
           <w:color w:val="ED7D31" w:themeColor="accent2"/>
           <w:sz w:val="24"/>
         </w:rPr>
+        <w:t>The led circuits utilize port C</w:t>
+      </w:r>
+      <w:r>
+        <w:rPr>
+          <w:rFonts w:ascii="Times New Roman" w:hAnsi="Times New Roman" w:cs="Times New Roman"/>
+          <w:b/>
+          <w:bCs/>
+          <w:color w:val="ED7D31" w:themeColor="accent2"/>
+          <w:sz w:val="24"/>
+        </w:rPr>
+        <w:br/>
+      </w:r>
+      <w:r>
+        <w:rPr>
+          <w:rFonts w:ascii="Times New Roman" w:hAnsi="Times New Roman" w:cs="Times New Roman"/>
+          <w:b/>
+          <w:bCs/>
+          <w:color w:val="ED7D31" w:themeColor="accent2"/>
+          <w:sz w:val="24"/>
+        </w:rPr>
+        <w:tab/>
+        <w:t>The switch circuit utilizes port A</w:t>
+      </w:r>
+    </w:p>
+    <w:p>
+      <w:pPr>
+        <w:spacing w:line="259" w:lineRule="auto"/>
+        <w:rPr>
+          <w:rFonts w:ascii="Times New Roman" w:hAnsi="Times New Roman" w:cs="Times New Roman"/>
+          <w:b/>
+          <w:bCs/>
+          <w:color w:val="ED7D31" w:themeColor="accent2"/>
+          <w:sz w:val="24"/>
+        </w:rPr>
+      </w:pPr>
+    </w:p>
+    <w:p>
+      <w:pPr>
+        <w:spacing w:line="259" w:lineRule="auto"/>
+        <w:rPr>
+          <w:rFonts w:ascii="Times New Roman" w:hAnsi="Times New Roman" w:cs="Times New Roman"/>
+          <w:b/>
+          <w:bCs/>
+          <w:sz w:val="24"/>
+        </w:rPr>
+      </w:pPr>
+      <w:r>
+        <w:rPr>
+          <w:rFonts w:ascii="Times New Roman" w:hAnsi="Times New Roman" w:cs="Times New Roman"/>
+          <w:b/>
+          <w:bCs/>
+          <w:sz w:val="24"/>
+        </w:rPr>
+        <w:lastRenderedPageBreak/>
+        <w:t>v. Would it be possible to interface the OOTB µPAD with an external input device consisting of 24 inputs? If so, describe how many I/O ports would be necessary. If not, explain why.</w:t>
+      </w:r>
+    </w:p>
+    <w:p>
+      <w:pPr>
+        <w:spacing w:line="259" w:lineRule="auto"/>
+        <w:ind w:left="720"/>
+        <w:rPr>
+          <w:rFonts w:ascii="Times New Roman" w:hAnsi="Times New Roman" w:cs="Times New Roman"/>
+          <w:b/>
+          <w:bCs/>
+          <w:color w:val="ED7D31" w:themeColor="accent2"/>
+          <w:sz w:val="24"/>
+        </w:rPr>
+      </w:pPr>
+      <w:r>
+        <w:rPr>
+          <w:rFonts w:ascii="Times New Roman" w:hAnsi="Times New Roman" w:cs="Times New Roman"/>
+          <w:b/>
+          <w:bCs/>
+          <w:color w:val="ED7D31" w:themeColor="accent2"/>
+          <w:sz w:val="24"/>
+        </w:rPr>
+        <w:t>The OOTB has 3 ports with 8 pins each. All ports are configurable as inputs. Therefore, it should</w:t>
+      </w:r>
+      <w:r>
+        <w:rPr>
+          <w:rFonts w:ascii="Times New Roman" w:hAnsi="Times New Roman" w:cs="Times New Roman"/>
+          <w:b/>
+          <w:bCs/>
+          <w:color w:val="ED7D31" w:themeColor="accent2"/>
+          <w:sz w:val="24"/>
+        </w:rPr>
         <w:br/>
         <w:t xml:space="preserve">be possible to connect a 24-pin input device. </w:t>
+      </w:r>
+    </w:p>
+    <w:p>
+      <w:pPr>
+        <w:spacing w:line="259" w:lineRule="auto"/>
+        <w:rPr>
+          <w:rFonts w:ascii="Times New Roman" w:hAnsi="Times New Roman" w:cs="Times New Roman"/>
+          <w:b/>
+          <w:bCs/>
+          <w:sz w:val="24"/>
+        </w:rPr>
+      </w:pPr>
+      <w:r>
+        <w:rPr>
+          <w:rFonts w:ascii="Times New Roman" w:hAnsi="Times New Roman" w:cs="Times New Roman"/>
+          <w:b/>
+          <w:bCs/>
+          <w:sz w:val="24"/>
+        </w:rPr>
+        <w:t>vi. Assuming a system clock frequency of 2 MHz, a prescaler</w:t>
+      </w:r>
+      <w:r>
+        <w:rPr>
+          <w:rFonts w:ascii="Times New Roman" w:hAnsi="Times New Roman" w:cs="Times New Roman"/>
+          <w:b/>
+          <w:bCs/>
+          <w:sz w:val="24"/>
+        </w:rPr>
+        <w:t xml:space="preserve"> </w:t>
+      </w:r>
+      <w:r>
+        <w:rPr>
+          <w:rFonts w:ascii="Times New Roman" w:hAnsi="Times New Roman" w:cs="Times New Roman"/>
+          <w:b/>
+          <w:bCs/>
+          <w:sz w:val="24"/>
+        </w:rPr>
+        <w:t>value of 8, and a desired period of 72 ms, calculate a</w:t>
+      </w:r>
+      <w:r>
+        <w:rPr>
+          <w:rFonts w:ascii="Times New Roman" w:hAnsi="Times New Roman" w:cs="Times New Roman"/>
+          <w:b/>
+          <w:bCs/>
+          <w:sz w:val="24"/>
+        </w:rPr>
+        <w:t xml:space="preserve"> </w:t>
+      </w:r>
+      <w:r>
+        <w:rPr>
+          <w:rFonts w:ascii="Times New Roman" w:hAnsi="Times New Roman" w:cs="Times New Roman"/>
+          <w:b/>
+          <w:bCs/>
+          <w:sz w:val="24"/>
+        </w:rPr>
+        <w:t>theoretically-corresponding timer/counter period value two</w:t>
+      </w:r>
+      <w:r>
+        <w:rPr>
+          <w:rFonts w:ascii="Times New Roman" w:hAnsi="Times New Roman" w:cs="Times New Roman"/>
+          <w:b/>
+          <w:bCs/>
+          <w:sz w:val="24"/>
+        </w:rPr>
+        <w:t xml:space="preserve"> </w:t>
+      </w:r>
+      <w:r>
+        <w:rPr>
+          <w:rFonts w:ascii="Times New Roman" w:hAnsi="Times New Roman" w:cs="Times New Roman"/>
+          <w:b/>
+          <w:bCs/>
+          <w:sz w:val="24"/>
+        </w:rPr>
+        <w:t>separate times: once using a form of dimensional analysis,</w:t>
+      </w:r>
+      <w:r>
+        <w:rPr>
+          <w:rFonts w:ascii="Times New Roman" w:hAnsi="Times New Roman" w:cs="Times New Roman"/>
+          <w:b/>
+          <w:bCs/>
+          <w:sz w:val="24"/>
+        </w:rPr>
+        <w:t xml:space="preserve"> </w:t>
+      </w:r>
+      <w:r>
+        <w:rPr>
+          <w:rFonts w:ascii="Times New Roman" w:hAnsi="Times New Roman" w:cs="Times New Roman"/>
+          <w:b/>
+          <w:bCs/>
+          <w:sz w:val="24"/>
+        </w:rPr>
+        <w:t>providing explanation(s) when appropriate, and another</w:t>
+      </w:r>
+      <w:r>
+        <w:rPr>
+          <w:rFonts w:ascii="Times New Roman" w:hAnsi="Times New Roman" w:cs="Times New Roman"/>
+          <w:b/>
+          <w:bCs/>
+          <w:sz w:val="24"/>
+        </w:rPr>
+        <w:t xml:space="preserve"> </w:t>
+      </w:r>
+      <w:r>
+        <w:rPr>
+          <w:rFonts w:ascii="Times New Roman" w:hAnsi="Times New Roman" w:cs="Times New Roman"/>
+          <w:b/>
+          <w:bCs/>
+          <w:sz w:val="24"/>
+        </w:rPr>
+        <w:t>time using the general formula provided within The Most</w:t>
+      </w:r>
+      <w:r>
+        <w:rPr>
+          <w:rFonts w:ascii="Times New Roman" w:hAnsi="Times New Roman" w:cs="Times New Roman"/>
+          <w:b/>
+          <w:bCs/>
+          <w:sz w:val="24"/>
+        </w:rPr>
+        <w:t xml:space="preserve"> </w:t>
+      </w:r>
+      <w:r>
+        <w:rPr>
+          <w:rFonts w:ascii="Times New Roman" w:hAnsi="Times New Roman" w:cs="Times New Roman"/>
+          <w:b/>
+          <w:bCs/>
+          <w:sz w:val="24"/>
+        </w:rPr>
+        <w:t>Common Use Case for Timer/Counters.</w:t>
+      </w:r>
+      <w:r>
+        <w:rPr>
+          <w:rFonts w:ascii="Times New Roman" w:hAnsi="Times New Roman" w:cs="Times New Roman"/>
+          <w:b/>
+          <w:bCs/>
+          <w:sz w:val="24"/>
+        </w:rPr>
+        <w:br/>
+      </w:r>
+      <w:r>
+        <w:rPr>
+          <w:rFonts w:ascii="Times New Roman" w:hAnsi="Times New Roman" w:cs="Times New Roman"/>
+          <w:b/>
+          <w:bCs/>
+          <w:sz w:val="24"/>
+        </w:rPr>
+        <w:drawing>
+          <wp:inline distT="0" distB="0" distL="0" distR="0" wp14:anchorId="65B5BE1B" wp14:editId="084B111E">
+            <wp:extent cx="4544059" cy="4620270"/>
+            <wp:effectExtent l="0" t="0" r="9525" b="8890"/>
+            <wp:docPr id="2098701261" name="Picture 1" descr="A picture containing text, handwriting, font, calligraphy&#10;&#10;Description automatically generated"/>
+            <wp:cNvGraphicFramePr>
+              <a:graphicFrameLocks xmlns:a="http://schemas.openxmlformats.org/drawingml/2006/main" noChangeAspect="1"/>
+            </wp:cNvGraphicFramePr>
+            <a:graphic xmlns:a="http://schemas.openxmlformats.org/drawingml/2006/main">
+              <a:graphicData uri="http://schemas.openxmlformats.org/drawingml/2006/picture">
+                <pic:pic xmlns:pic="http://schemas.openxmlformats.org/drawingml/2006/picture">
+                  <pic:nvPicPr>
+                    <pic:cNvPr id="2098701261" name="Picture 1" descr="A picture containing text, handwriting, font, calligraphy&#10;&#10;Description automatically generated"/>
+                    <pic:cNvPicPr/>
+                  </pic:nvPicPr>
+                  <pic:blipFill>
+                    <a:blip r:embed="rId9"/>
+                    <a:stretch>
+                      <a:fillRect/>
+                    </a:stretch>
+                  </pic:blipFill>
+                  <pic:spPr>
+                    <a:xfrm>
+                      <a:off x="0" y="0"/>
+                      <a:ext cx="4544059" cy="4620270"/>
+                    </a:xfrm>
+                    <a:prstGeom prst="rect">
+                      <a:avLst/>
+                    </a:prstGeom>
+                  </pic:spPr>
+                </pic:pic>
+              </a:graphicData>
+            </a:graphic>
+          </wp:inline>
+        </w:drawing>
+      </w:r>
+    </w:p>
+    <w:p>
+      <w:pPr>
+        <w:spacing w:line="259" w:lineRule="auto"/>
+        <w:rPr>
+          <w:rFonts w:ascii="Times New Roman" w:hAnsi="Times New Roman" w:cs="Times New Roman"/>
+          <w:b/>
+          <w:bCs/>
+          <w:sz w:val="24"/>
+        </w:rPr>
+      </w:pPr>
+    </w:p>
+    <w:p>
+      <w:pPr>
+        <w:spacing w:line="259" w:lineRule="auto"/>
+        <w:rPr>
+          <w:rFonts w:ascii="Times New Roman" w:hAnsi="Times New Roman" w:cs="Times New Roman"/>
+          <w:b/>
+          <w:bCs/>
+          <w:sz w:val="24"/>
+        </w:rPr>
+      </w:pPr>
+    </w:p>
+    <w:p>
+      <w:pPr>
+        <w:spacing w:line="259" w:lineRule="auto"/>
+        <w:rPr>
+          <w:rFonts w:ascii="Times New Roman" w:hAnsi="Times New Roman" w:cs="Times New Roman"/>
+          <w:b/>
+          <w:bCs/>
+          <w:sz w:val="24"/>
+        </w:rPr>
+      </w:pPr>
+    </w:p>
+    <w:p>
+      <w:pPr>
+        <w:spacing w:line="259" w:lineRule="auto"/>
+        <w:rPr>
+          <w:rFonts w:ascii="Times New Roman" w:hAnsi="Times New Roman" w:cs="Times New Roman"/>
+          <w:b/>
+          <w:bCs/>
+          <w:sz w:val="24"/>
+        </w:rPr>
+      </w:pPr>
+    </w:p>
+    <w:p>
+      <w:pPr>
+        <w:spacing w:line="259" w:lineRule="auto"/>
+        <w:rPr>
+          <w:rFonts w:ascii="Times New Roman" w:hAnsi="Times New Roman" w:cs="Times New Roman"/>
+          <w:b/>
+          <w:bCs/>
+          <w:sz w:val="24"/>
+        </w:rPr>
+      </w:pPr>
+    </w:p>
+    <w:p>
+      <w:pPr>
+        <w:spacing w:line="259" w:lineRule="auto"/>
+        <w:rPr>
+          <w:rFonts w:ascii="Times New Roman" w:hAnsi="Times New Roman" w:cs="Times New Roman"/>
+          <w:b/>
+          <w:bCs/>
+          <w:sz w:val="24"/>
+        </w:rPr>
+      </w:pPr>
+    </w:p>
+    <w:p>
+      <w:pPr>
+        <w:spacing w:line="259" w:lineRule="auto"/>
+        <w:rPr>
+          <w:rFonts w:ascii="Times New Roman" w:hAnsi="Times New Roman" w:cs="Times New Roman"/>
+          <w:b/>
+          <w:bCs/>
+          <w:sz w:val="24"/>
+        </w:rPr>
+      </w:pPr>
+    </w:p>
+    <w:p>
+      <w:pPr>
+        <w:spacing w:line="259" w:lineRule="auto"/>
+        <w:rPr>
+          <w:rFonts w:ascii="Times New Roman" w:hAnsi="Times New Roman" w:cs="Times New Roman"/>
+          <w:b/>
+          <w:bCs/>
+          <w:sz w:val="24"/>
+        </w:rPr>
+      </w:pPr>
+      <w:r>
+        <w:rPr>
+          <w:rFonts w:ascii="Times New Roman" w:hAnsi="Times New Roman" w:cs="Times New Roman"/>
+          <w:b/>
+          <w:bCs/>
+          <w:sz w:val="24"/>
+        </w:rPr>
+        <w:lastRenderedPageBreak/>
+        <w:t>vii. Assuming a system clock frequency of 2 MHz, is a period</w:t>
+      </w:r>
+      <w:r>
+        <w:rPr>
+          <w:rFonts w:ascii="Times New Roman" w:hAnsi="Times New Roman" w:cs="Times New Roman"/>
+          <w:b/>
+          <w:bCs/>
+          <w:sz w:val="24"/>
+        </w:rPr>
+        <w:t xml:space="preserve"> </w:t>
+      </w:r>
+      <w:r>
+        <w:rPr>
+          <w:rFonts w:ascii="Times New Roman" w:hAnsi="Times New Roman" w:cs="Times New Roman"/>
+          <w:b/>
+          <w:bCs/>
+          <w:sz w:val="24"/>
+        </w:rPr>
+        <w:t>of two seconds achievable when using a 16-bit</w:t>
+      </w:r>
+      <w:r>
+        <w:rPr>
+          <w:rFonts w:ascii="Times New Roman" w:hAnsi="Times New Roman" w:cs="Times New Roman"/>
+          <w:b/>
+          <w:bCs/>
+          <w:sz w:val="24"/>
+        </w:rPr>
+        <w:t xml:space="preserve"> </w:t>
+      </w:r>
+      <w:r>
+        <w:rPr>
+          <w:rFonts w:ascii="Times New Roman" w:hAnsi="Times New Roman" w:cs="Times New Roman"/>
+          <w:b/>
+          <w:bCs/>
+          <w:sz w:val="24"/>
+        </w:rPr>
+        <w:t>timer/counter prescaler value of one? If not, determine if</w:t>
+      </w:r>
+      <w:r>
+        <w:rPr>
+          <w:rFonts w:ascii="Times New Roman" w:hAnsi="Times New Roman" w:cs="Times New Roman"/>
+          <w:b/>
+          <w:bCs/>
+          <w:sz w:val="24"/>
+        </w:rPr>
+        <w:t xml:space="preserve"> </w:t>
+      </w:r>
+      <w:r>
+        <w:rPr>
+          <w:rFonts w:ascii="Times New Roman" w:hAnsi="Times New Roman" w:cs="Times New Roman"/>
+          <w:b/>
+          <w:bCs/>
+          <w:sz w:val="24"/>
+        </w:rPr>
+        <w:t>there exists any prescaler value that allows for this</w:t>
+      </w:r>
+      <w:r>
+        <w:rPr>
+          <w:rFonts w:ascii="Times New Roman" w:hAnsi="Times New Roman" w:cs="Times New Roman"/>
+          <w:b/>
+          <w:bCs/>
+          <w:sz w:val="24"/>
+        </w:rPr>
+        <w:t xml:space="preserve"> </w:t>
+      </w:r>
+      <w:r>
+        <w:rPr>
+          <w:rFonts w:ascii="Times New Roman" w:hAnsi="Times New Roman" w:cs="Times New Roman"/>
+          <w:b/>
+          <w:bCs/>
+          <w:sz w:val="24"/>
+        </w:rPr>
+        <w:t>period</w:t>
+      </w:r>
+      <w:r>
+        <w:rPr>
+          <w:rFonts w:ascii="Times New Roman" w:hAnsi="Times New Roman" w:cs="Times New Roman"/>
+          <w:b/>
+          <w:bCs/>
+          <w:sz w:val="24"/>
+        </w:rPr>
+        <w:t xml:space="preserve"> </w:t>
+      </w:r>
+      <w:r>
+        <w:rPr>
+          <w:rFonts w:ascii="Times New Roman" w:hAnsi="Times New Roman" w:cs="Times New Roman"/>
+          <w:b/>
+          <w:bCs/>
+          <w:sz w:val="24"/>
+        </w:rPr>
+        <w:t>under the assumed circumstances, and if there does, list such</w:t>
+      </w:r>
+      <w:r>
+        <w:rPr>
+          <w:rFonts w:ascii="Times New Roman" w:hAnsi="Times New Roman" w:cs="Times New Roman"/>
+          <w:b/>
+          <w:bCs/>
+          <w:sz w:val="24"/>
+        </w:rPr>
+        <w:t xml:space="preserve"> </w:t>
+      </w:r>
+      <w:r>
+        <w:rPr>
+          <w:rFonts w:ascii="Times New Roman" w:hAnsi="Times New Roman" w:cs="Times New Roman"/>
+          <w:b/>
+          <w:bCs/>
+          <w:sz w:val="24"/>
+        </w:rPr>
+        <w:t>a value.</w:t>
+      </w:r>
+    </w:p>
+    <w:p>
+      <w:pPr>
+        <w:spacing w:line="259" w:lineRule="auto"/>
+        <w:rPr>
+          <w:rFonts w:ascii="Times New Roman" w:hAnsi="Times New Roman" w:cs="Times New Roman"/>
+          <w:b/>
+          <w:bCs/>
+          <w:sz w:val="24"/>
+        </w:rPr>
+      </w:pPr>
+      <w:r>
+        <w:rPr>
+          <w:rFonts w:ascii="Times New Roman" w:hAnsi="Times New Roman" w:cs="Times New Roman"/>
+          <w:b/>
+          <w:bCs/>
+          <w:noProof/>
+          <w:sz w:val="24"/>
+        </w:rPr>
+        <w:drawing>
+          <wp:inline distT="0" distB="0" distL="0" distR="0" wp14:anchorId="691FB992" wp14:editId="40E2BE4D">
+            <wp:extent cx="5086698" cy="5996763"/>
+            <wp:effectExtent l="0" t="0" r="0" b="4445"/>
+            <wp:docPr id="176638708" name="Picture 1"/>
+            <wp:cNvGraphicFramePr>
+              <a:graphicFrameLocks xmlns:a="http://schemas.openxmlformats.org/drawingml/2006/main" noChangeAspect="1"/>
+            </wp:cNvGraphicFramePr>
+            <a:graphic xmlns:a="http://schemas.openxmlformats.org/drawingml/2006/main">
+              <a:graphicData uri="http://schemas.openxmlformats.org/drawingml/2006/picture">
+                <pic:pic xmlns:pic="http://schemas.openxmlformats.org/drawingml/2006/picture">
+                  <pic:nvPicPr>
+                    <pic:cNvPr id="0" name="Picture 1"/>
+                    <pic:cNvPicPr>
+                      <a:picLocks noChangeAspect="1" noChangeArrowheads="1"/>
+                    </pic:cNvPicPr>
+                  </pic:nvPicPr>
+                  <pic:blipFill>
+                    <a:blip r:embed="rId10">
+                      <a:extLst>
+                        <a:ext uri="{28A0092B-C50C-407E-A947-70E740481C1C}">
+                          <a14:useLocalDpi xmlns:a14="http://schemas.microsoft.com/office/drawing/2010/main" val="0"/>
+                        </a:ext>
+                      </a:extLst>
+                    </a:blip>
+                    <a:srcRect/>
+                    <a:stretch>
+                      <a:fillRect/>
+                    </a:stretch>
+                  </pic:blipFill>
+                  <pic:spPr bwMode="auto">
+                    <a:xfrm>
+                      <a:off x="0" y="0"/>
+                      <a:ext cx="5098303" cy="6010444"/>
+                    </a:xfrm>
+                    <a:prstGeom prst="rect">
+                      <a:avLst/>
+                    </a:prstGeom>
+                    <a:noFill/>
+                    <a:ln>
+                      <a:noFill/>
+                    </a:ln>
+                  </pic:spPr>
+                </pic:pic>
+              </a:graphicData>
+            </a:graphic>
+          </wp:inline>
+        </w:drawing>
+      </w:r>
+    </w:p>
+    <w:p>
+      <w:pPr>
+        <w:spacing w:line="259" w:lineRule="auto"/>
+        <w:rPr>
+          <w:rFonts w:ascii="Times New Roman" w:hAnsi="Times New Roman" w:cs="Times New Roman"/>
+          <w:b/>
+          <w:bCs/>
+          <w:sz w:val="24"/>
+        </w:rPr>
+      </w:pPr>
+    </w:p>
+    <w:p>
+      <w:pPr>
+        <w:spacing w:line="259" w:lineRule="auto"/>
+        <w:rPr>
+          <w:rFonts w:ascii="Times New Roman" w:hAnsi="Times New Roman" w:cs="Times New Roman"/>
+          <w:b/>
+          <w:bCs/>
+          <w:sz w:val="24"/>
+        </w:rPr>
+      </w:pPr>
+    </w:p>
+    <w:p>
+      <w:pPr>
+        <w:spacing w:line="259" w:lineRule="auto"/>
+        <w:rPr>
+          <w:rFonts w:ascii="Times New Roman" w:hAnsi="Times New Roman" w:cs="Times New Roman"/>
+          <w:b/>
+          <w:bCs/>
+          <w:sz w:val="24"/>
+        </w:rPr>
+      </w:pPr>
+    </w:p>
+    <w:p>
+      <w:pPr>
+        <w:spacing w:line="259" w:lineRule="auto"/>
+        <w:rPr>
+          <w:rFonts w:ascii="Times New Roman" w:hAnsi="Times New Roman" w:cs="Times New Roman"/>
+          <w:b/>
+          <w:bCs/>
+          <w:sz w:val="24"/>
+        </w:rPr>
+      </w:pPr>
+    </w:p>
+    <w:p>
+      <w:pPr>
+        <w:spacing w:line="259" w:lineRule="auto"/>
+        <w:rPr>
+          <w:rFonts w:ascii="Times New Roman" w:hAnsi="Times New Roman" w:cs="Times New Roman"/>
+          <w:b/>
+          <w:bCs/>
+          <w:sz w:val="24"/>
+        </w:rPr>
+      </w:pPr>
+    </w:p>
+    <w:p>
+      <w:pPr>
+        <w:spacing w:line="259" w:lineRule="auto"/>
+        <w:rPr>
+          <w:rFonts w:ascii="Times New Roman" w:hAnsi="Times New Roman" w:cs="Times New Roman"/>
+          <w:b/>
+          <w:bCs/>
+          <w:sz w:val="24"/>
+        </w:rPr>
+      </w:pPr>
+    </w:p>
+    <w:p>
+      <w:pPr>
+        <w:spacing w:line="259" w:lineRule="auto"/>
+        <w:rPr>
+          <w:rFonts w:ascii="Times New Roman" w:hAnsi="Times New Roman" w:cs="Times New Roman"/>
+          <w:sz w:val="24"/>
+        </w:rPr>
+      </w:pPr>
+      <w:r>
+        <w:rPr>
+          <w:rFonts w:ascii="Times New Roman" w:hAnsi="Times New Roman" w:cs="Times New Roman"/>
+          <w:b/>
+          <w:bCs/>
+          <w:sz w:val="24"/>
+        </w:rPr>
+        <w:lastRenderedPageBreak/>
+        <w:t>viii. What is the maximum time value (to the nearest</w:t>
+      </w:r>
+      <w:r>
+        <w:rPr>
+          <w:rFonts w:ascii="Times New Roman" w:hAnsi="Times New Roman" w:cs="Times New Roman"/>
+          <w:b/>
+          <w:bCs/>
+          <w:sz w:val="24"/>
+        </w:rPr>
+        <w:t xml:space="preserve"> </w:t>
+      </w:r>
+      <w:r>
+        <w:rPr>
+          <w:rFonts w:ascii="Times New Roman" w:hAnsi="Times New Roman" w:cs="Times New Roman"/>
+          <w:b/>
+          <w:bCs/>
+          <w:sz w:val="24"/>
+        </w:rPr>
+        <w:t>millisecond) representable by a timer/counter, if the</w:t>
+      </w:r>
+      <w:r>
+        <w:rPr>
+          <w:rFonts w:ascii="Times New Roman" w:hAnsi="Times New Roman" w:cs="Times New Roman"/>
+          <w:b/>
+          <w:bCs/>
+          <w:sz w:val="24"/>
+        </w:rPr>
+        <w:t xml:space="preserve"> </w:t>
+      </w:r>
+      <w:r>
+        <w:rPr>
+          <w:rFonts w:ascii="Times New Roman" w:hAnsi="Times New Roman" w:cs="Times New Roman"/>
+          <w:b/>
+          <w:bCs/>
+          <w:sz w:val="24"/>
+        </w:rPr>
+        <w:t>relevant system clock frequency is 2 MHz? What about for</w:t>
+      </w:r>
+      <w:r>
+        <w:rPr>
+          <w:rFonts w:ascii="Times New Roman" w:hAnsi="Times New Roman" w:cs="Times New Roman"/>
+          <w:b/>
+          <w:bCs/>
+          <w:sz w:val="24"/>
+        </w:rPr>
+        <w:t xml:space="preserve"> </w:t>
+      </w:r>
+      <w:r>
+        <w:rPr>
+          <w:rFonts w:ascii="Times New Roman" w:hAnsi="Times New Roman" w:cs="Times New Roman"/>
+          <w:b/>
+          <w:bCs/>
+          <w:sz w:val="24"/>
+        </w:rPr>
+        <w:t>a system clock frequency of 32.768 kHz?</w:t>
+      </w:r>
+      <w:r>
+        <w:rPr>
+          <w:rFonts w:ascii="Times New Roman" w:hAnsi="Times New Roman" w:cs="Times New Roman"/>
+          <w:sz w:val="24"/>
+        </w:rPr>
+        <w:t xml:space="preserve"> </w:t>
+      </w:r>
+    </w:p>
+    <w:p>
+      <w:pPr>
+        <w:spacing w:line="259" w:lineRule="auto"/>
+        <w:rPr>
+          <w:rFonts w:ascii="Times New Roman" w:hAnsi="Times New Roman" w:cs="Times New Roman"/>
+          <w:sz w:val="24"/>
+        </w:rPr>
+      </w:pPr>
+      <w:r>
+        <w:rPr>
+          <w:rFonts w:ascii="Times New Roman" w:hAnsi="Times New Roman" w:cs="Times New Roman"/>
+          <w:sz w:val="24"/>
+        </w:rPr>
+        <w:drawing>
+          <wp:inline distT="0" distB="0" distL="0" distR="0" wp14:anchorId="6B8CDDDF" wp14:editId="1628A143">
+            <wp:extent cx="6363588" cy="4353533"/>
+            <wp:effectExtent l="0" t="0" r="0" b="9525"/>
+            <wp:docPr id="2051014719" name="Picture 1" descr="A picture containing text, handwriting, font, calligraphy&#10;&#10;Description automatically generated"/>
+            <wp:cNvGraphicFramePr>
+              <a:graphicFrameLocks xmlns:a="http://schemas.openxmlformats.org/drawingml/2006/main" noChangeAspect="1"/>
+            </wp:cNvGraphicFramePr>
+            <a:graphic xmlns:a="http://schemas.openxmlformats.org/drawingml/2006/main">
+              <a:graphicData uri="http://schemas.openxmlformats.org/drawingml/2006/picture">
+                <pic:pic xmlns:pic="http://schemas.openxmlformats.org/drawingml/2006/picture">
+                  <pic:nvPicPr>
+                    <pic:cNvPr id="2051014719" name="Picture 1" descr="A picture containing text, handwriting, font, calligraphy&#10;&#10;Description automatically generated"/>
+                    <pic:cNvPicPr/>
+                  </pic:nvPicPr>
+                  <pic:blipFill>
+                    <a:blip r:embed="rId11"/>
+                    <a:stretch>
+                      <a:fillRect/>
+                    </a:stretch>
+                  </pic:blipFill>
+                  <pic:spPr>
+                    <a:xfrm>
+                      <a:off x="0" y="0"/>
+                      <a:ext cx="6363588" cy="4353533"/>
+                    </a:xfrm>
+                    <a:prstGeom prst="rect">
+                      <a:avLst/>
+                    </a:prstGeom>
+                  </pic:spPr>
+                </pic:pic>
+              </a:graphicData>
+            </a:graphic>
+          </wp:inline>
+        </w:drawing>
       </w:r>
       <w:r>
         <w:rPr>
@@ -779,7 +1559,7 @@
                     <pic:cNvPicPr/>
                   </pic:nvPicPr>
                   <pic:blipFill>
-                    <a:blip r:embed="rId8"/>
+                    <a:blip r:embed="rId12"/>
                     <a:stretch>
                       <a:fillRect/>
                     </a:stretch>
@@ -940,7 +1720,7 @@
                     <pic:cNvPicPr/>
                   </pic:nvPicPr>
                   <pic:blipFill>
-                    <a:blip r:embed="rId9"/>
+                    <a:blip r:embed="rId13"/>
                     <a:stretch>
                       <a:fillRect/>
                     </a:stretch>
@@ -1050,7 +1830,7 @@
                     <pic:cNvPicPr/>
                   </pic:nvPicPr>
                   <pic:blipFill>
-                    <a:blip r:embed="rId10"/>
+                    <a:blip r:embed="rId14"/>
                     <a:stretch>
                       <a:fillRect/>
                     </a:stretch>
@@ -1160,6 +1940,7 @@
         <w:rPr>
           <w:rStyle w:val="Strong"/>
           <w:rFonts w:ascii="Times New Roman" w:hAnsi="Times New Roman" w:cs="Times New Roman"/>
+          <w:noProof/>
           <w:sz w:val="28"/>
         </w:rPr>
         <w:lastRenderedPageBreak/>
@@ -1179,7 +1960,7 @@
                     <pic:cNvPicPr/>
                   </pic:nvPicPr>
                   <pic:blipFill>
-                    <a:blip r:embed="rId11"/>
+                    <a:blip r:embed="rId15"/>
                     <a:stretch>
                       <a:fillRect/>
                     </a:stretch>
@@ -1206,6 +1987,7 @@
           <w:sz w:val="28"/>
         </w:rPr>
         <w:br/>
+        <w:t>Figure 4: Flowchart for “delay_X_10ms”.</w:t>
       </w:r>
       <w:r>
         <w:rPr>
@@ -1213,54 +1995,7 @@
           <w:rFonts w:ascii="Times New Roman" w:hAnsi="Times New Roman" w:cs="Times New Roman"/>
           <w:sz w:val="28"/>
         </w:rPr>
-        <w:t xml:space="preserve">Figure </w:t>
-      </w:r>
-      <w:r>
-        <w:rPr>
-          <w:rStyle w:val="Strong"/>
-          <w:rFonts w:ascii="Times New Roman" w:hAnsi="Times New Roman" w:cs="Times New Roman"/>
-          <w:sz w:val="28"/>
-        </w:rPr>
-        <w:t>4</w:t>
-      </w:r>
-      <w:r>
-        <w:rPr>
-          <w:rStyle w:val="Strong"/>
-          <w:rFonts w:ascii="Times New Roman" w:hAnsi="Times New Roman" w:cs="Times New Roman"/>
-          <w:sz w:val="28"/>
-        </w:rPr>
-        <w:t>: Flowchart for “delay_</w:t>
-      </w:r>
-      <w:r>
-        <w:rPr>
-          <w:rStyle w:val="Strong"/>
-          <w:rFonts w:ascii="Times New Roman" w:hAnsi="Times New Roman" w:cs="Times New Roman"/>
-          <w:sz w:val="28"/>
-        </w:rPr>
-        <w:t>X_</w:t>
-      </w:r>
-      <w:r>
-        <w:rPr>
-          <w:rStyle w:val="Strong"/>
-          <w:rFonts w:ascii="Times New Roman" w:hAnsi="Times New Roman" w:cs="Times New Roman"/>
-          <w:sz w:val="28"/>
-        </w:rPr>
-        <w:t>10ms”.</w:t>
-      </w:r>
-      <w:r>
-        <w:rPr>
-          <w:rStyle w:val="Strong"/>
-          <w:rFonts w:ascii="Times New Roman" w:hAnsi="Times New Roman" w:cs="Times New Roman"/>
-          <w:sz w:val="28"/>
-        </w:rPr>
         <w:br/>
-      </w:r>
-      <w:r>
-        <w:rPr>
-          <w:rStyle w:val="Strong"/>
-          <w:rFonts w:ascii="Times New Roman" w:hAnsi="Times New Roman" w:cs="Times New Roman"/>
-          <w:sz w:val="28"/>
-        </w:rPr>
         <w:t>R21 is the multiple of 10ms delays.</w:t>
       </w:r>
     </w:p>
@@ -12672,6 +13407,7 @@
         <w:rPr>
           <w:rFonts w:ascii="Times New Roman" w:hAnsi="Times New Roman" w:cs="Times New Roman"/>
           <w:b/>
+          <w:noProof/>
           <w:sz w:val="24"/>
         </w:rPr>
         <w:drawing>
@@ -12690,7 +13426,7 @@
                     <pic:cNvPicPr/>
                   </pic:nvPicPr>
                   <pic:blipFill>
-                    <a:blip r:embed="rId12"/>
+                    <a:blip r:embed="rId16"/>
                     <a:stretch>
                       <a:fillRect/>
                     </a:stretch>
@@ -12733,6 +13469,7 @@
         <w:rPr>
           <w:rFonts w:ascii="Times New Roman" w:hAnsi="Times New Roman" w:cs="Times New Roman"/>
           <w:b/>
+          <w:noProof/>
           <w:sz w:val="24"/>
         </w:rPr>
         <w:drawing>
@@ -12751,7 +13488,7 @@
                     <pic:cNvPicPr/>
                   </pic:nvPicPr>
                   <pic:blipFill>
-                    <a:blip r:embed="rId13"/>
+                    <a:blip r:embed="rId17"/>
                     <a:stretch>
                       <a:fillRect/>
                     </a:stretch>
@@ -12794,6 +13531,7 @@
         <w:rPr>
           <w:rFonts w:ascii="Times New Roman" w:hAnsi="Times New Roman" w:cs="Times New Roman"/>
           <w:b/>
+          <w:noProof/>
           <w:sz w:val="24"/>
         </w:rPr>
         <w:lastRenderedPageBreak/>
@@ -12813,7 +13551,7 @@
                     <pic:cNvPicPr/>
                   </pic:nvPicPr>
                   <pic:blipFill>
-                    <a:blip r:embed="rId14"/>
+                    <a:blip r:embed="rId18"/>
                     <a:stretch>
                       <a:fillRect/>
                     </a:stretch>
@@ -12840,38 +13578,23 @@
           <w:sz w:val="24"/>
         </w:rPr>
         <w:br/>
-        <w:t xml:space="preserve">Figure X: Software </w:t>
-      </w:r>
-      <w:r>
+        <w:t xml:space="preserve">Figure X: Software Delay after reducing number of times “ONEKUS” runs “FAUS” from 4 to 2, while also increasing number of times “FAUS” iterates from 250 to 253. </w:t>
+      </w:r>
+    </w:p>
+    <w:p>
+      <w:pPr>
+        <w:jc w:val="center"/>
         <w:rPr>
           <w:rFonts w:ascii="Times New Roman" w:hAnsi="Times New Roman" w:cs="Times New Roman"/>
           <w:b/>
           <w:sz w:val="24"/>
         </w:rPr>
-        <w:t>Delay after reducing number of times “ONEKUS” runs “FAUS” from 4 to 2</w:t>
-      </w:r>
-      <w:r>
-        <w:rPr>
-          <w:rFonts w:ascii="Times New Roman" w:hAnsi="Times New Roman" w:cs="Times New Roman"/>
-          <w:b/>
-          <w:sz w:val="24"/>
-        </w:rPr>
-        <w:t xml:space="preserve">, while also increasing number of times “FAUS” iterates from 250 to 253. </w:t>
-      </w:r>
-    </w:p>
-    <w:p>
-      <w:pPr>
-        <w:jc w:val="center"/>
-        <w:rPr>
-          <w:rFonts w:ascii="Times New Roman" w:hAnsi="Times New Roman" w:cs="Times New Roman"/>
-          <w:b/>
-          <w:sz w:val="24"/>
-        </w:rPr>
-      </w:pPr>
-      <w:r>
-        <w:rPr>
-          <w:rFonts w:ascii="Times New Roman" w:hAnsi="Times New Roman" w:cs="Times New Roman"/>
-          <w:b/>
+      </w:pPr>
+      <w:r>
+        <w:rPr>
+          <w:rFonts w:ascii="Times New Roman" w:hAnsi="Times New Roman" w:cs="Times New Roman"/>
+          <w:b/>
+          <w:noProof/>
           <w:sz w:val="24"/>
         </w:rPr>
         <w:drawing>
@@ -12890,7 +13613,7 @@
                     <pic:cNvPicPr/>
                   </pic:nvPicPr>
                   <pic:blipFill>
-                    <a:blip r:embed="rId15"/>
+                    <a:blip r:embed="rId19"/>
                     <a:stretch>
                       <a:fillRect/>
                     </a:stretch>
@@ -12921,8 +13644,8 @@
       </w:r>
     </w:p>
     <w:sectPr>
-      <w:headerReference w:type="default" r:id="rId16"/>
-      <w:headerReference w:type="first" r:id="rId17"/>
+      <w:headerReference w:type="default" r:id="rId20"/>
+      <w:headerReference w:type="first" r:id="rId21"/>
       <w:pgSz w:w="12240" w:h="15840"/>
       <w:pgMar w:top="576" w:right="648" w:bottom="806" w:left="648" w:header="288" w:footer="144" w:gutter="0"/>
       <w:cols w:space="720"/>

</xml_diff>